<commit_message>
I updated To Do List.
</commit_message>
<xml_diff>
--- a/ToDoList.docx
+++ b/ToDoList.docx
@@ -60,7 +60,49 @@
           <w:szCs w:val="24"/>
           <w:shd w:val="clear" w:color="auto" w:fill="FFFFFF"/>
         </w:rPr>
-        <w:t xml:space="preserve"> Foad Momeni, Nasim Nemati and Wenjie Yuan</w:t>
+        <w:t xml:space="preserve"> Foad Momeni, Nasim </w:t>
+      </w:r>
+      <w:proofErr w:type="gramStart"/>
+      <w:r>
+        <w:rPr>
+          <w:rFonts w:ascii="Tahoma" w:hAnsi="Tahoma" w:cs="Tahoma"/>
+          <w:color w:val="24292F"/>
+          <w:sz w:val="24"/>
+          <w:szCs w:val="24"/>
+          <w:shd w:val="clear" w:color="auto" w:fill="FFFFFF"/>
+        </w:rPr>
+        <w:t xml:space="preserve">Nemati </w:t>
+      </w:r>
+      <w:r>
+        <w:rPr>
+          <w:rFonts w:ascii="Tahoma" w:hAnsi="Tahoma" w:cs="Tahoma"/>
+          <w:color w:val="24292F"/>
+          <w:sz w:val="24"/>
+          <w:szCs w:val="24"/>
+          <w:shd w:val="clear" w:color="auto" w:fill="FFFFFF"/>
+        </w:rPr>
+        <w:t>,</w:t>
+      </w:r>
+      <w:proofErr w:type="gramEnd"/>
+      <w:r>
+        <w:rPr>
+          <w:rFonts w:ascii="Tahoma" w:hAnsi="Tahoma" w:cs="Tahoma"/>
+          <w:color w:val="24292F"/>
+          <w:sz w:val="24"/>
+          <w:szCs w:val="24"/>
+          <w:shd w:val="clear" w:color="auto" w:fill="FFFFFF"/>
+        </w:rPr>
+        <w:t xml:space="preserve"> Wenjie Yuan</w:t>
+      </w:r>
+      <w:r>
+        <w:rPr>
+          <w:rFonts w:ascii="Tahoma" w:hAnsi="Tahoma" w:cs="Tahoma"/>
+          <w:color w:val="24292F"/>
+          <w:sz w:val="24"/>
+          <w:szCs w:val="24"/>
+          <w:shd w:val="clear" w:color="auto" w:fill="FFFFFF"/>
+        </w:rPr>
+        <w:t xml:space="preserve"> and Stephanie</w:t>
       </w:r>
     </w:p>
     <w:p>
@@ -584,6 +626,149 @@
           <w:lang w:val="en-US"/>
         </w:rPr>
       </w:pPr>
+    </w:p>
+    <w:p>
+      <w:pPr>
+        <w:rPr>
+          <w:sz w:val="32"/>
+          <w:szCs w:val="32"/>
+          <w:lang w:val="en-US"/>
+        </w:rPr>
+      </w:pPr>
+    </w:p>
+    <w:p>
+      <w:pPr>
+        <w:rPr>
+          <w:sz w:val="32"/>
+          <w:szCs w:val="32"/>
+          <w:lang w:val="en-US"/>
+        </w:rPr>
+      </w:pPr>
+    </w:p>
+    <w:p>
+      <w:pPr>
+        <w:rPr>
+          <w:sz w:val="32"/>
+          <w:szCs w:val="32"/>
+          <w:lang w:val="en-US"/>
+        </w:rPr>
+      </w:pPr>
+    </w:p>
+    <w:p>
+      <w:pPr>
+        <w:rPr>
+          <w:sz w:val="32"/>
+          <w:szCs w:val="32"/>
+          <w:lang w:val="en-US"/>
+        </w:rPr>
+      </w:pPr>
+      <w:r>
+        <w:rPr>
+          <w:sz w:val="32"/>
+          <w:szCs w:val="32"/>
+          <w:lang w:val="en-US"/>
+        </w:rPr>
+        <w:lastRenderedPageBreak/>
+        <w:t>To Do List by 5/12/2022</w:t>
+      </w:r>
+    </w:p>
+    <w:p>
+      <w:pPr>
+        <w:pStyle w:val="ListParagraph"/>
+        <w:numPr>
+          <w:ilvl w:val="0"/>
+          <w:numId w:val="4"/>
+        </w:numPr>
+        <w:rPr>
+          <w:sz w:val="32"/>
+          <w:szCs w:val="32"/>
+          <w:lang w:val="en-US"/>
+        </w:rPr>
+      </w:pPr>
+      <w:r>
+        <w:rPr>
+          <w:sz w:val="32"/>
+          <w:szCs w:val="32"/>
+          <w:lang w:val="en-US"/>
+        </w:rPr>
+        <w:t>Finalized first model which already upload on GitHub, please give any suggestion and upload in GitHub.</w:t>
+      </w:r>
+    </w:p>
+    <w:p>
+      <w:pPr>
+        <w:pStyle w:val="ListParagraph"/>
+        <w:numPr>
+          <w:ilvl w:val="0"/>
+          <w:numId w:val="4"/>
+        </w:numPr>
+        <w:rPr>
+          <w:sz w:val="32"/>
+          <w:szCs w:val="32"/>
+          <w:lang w:val="en-US"/>
+        </w:rPr>
+      </w:pPr>
+      <w:r>
+        <w:rPr>
+          <w:sz w:val="32"/>
+          <w:szCs w:val="32"/>
+          <w:lang w:val="en-US"/>
+        </w:rPr>
+        <w:t>Everyone thinks about second model, price categories and weather and upload his/her model on GitHub, then we will work on them.</w:t>
+      </w:r>
+    </w:p>
+    <w:p>
+      <w:pPr>
+        <w:pStyle w:val="ListParagraph"/>
+        <w:numPr>
+          <w:ilvl w:val="0"/>
+          <w:numId w:val="4"/>
+        </w:numPr>
+        <w:rPr>
+          <w:sz w:val="32"/>
+          <w:szCs w:val="32"/>
+          <w:lang w:val="en-US"/>
+        </w:rPr>
+      </w:pPr>
+      <w:r>
+        <w:rPr>
+          <w:sz w:val="32"/>
+          <w:szCs w:val="32"/>
+          <w:lang w:val="en-US"/>
+        </w:rPr>
+        <w:t xml:space="preserve">As we have just 10 days, I suggest having zoom meetings </w:t>
+      </w:r>
+      <w:r>
+        <w:rPr>
+          <w:sz w:val="32"/>
+          <w:szCs w:val="32"/>
+          <w:lang w:val="en-US"/>
+        </w:rPr>
+        <w:t>from</w:t>
+      </w:r>
+      <w:r>
+        <w:rPr>
+          <w:sz w:val="32"/>
+          <w:szCs w:val="32"/>
+          <w:lang w:val="en-US"/>
+        </w:rPr>
+        <w:t xml:space="preserve"> </w:t>
+      </w:r>
+      <w:r>
+        <w:rPr>
+          <w:sz w:val="32"/>
+          <w:szCs w:val="32"/>
+          <w:lang w:val="en-US"/>
+        </w:rPr>
+        <w:t>Thursday 1/12/2022 everyday about 8:00pm</w:t>
+      </w:r>
+      <w:r>
+        <w:rPr>
+          <w:sz w:val="32"/>
+          <w:szCs w:val="32"/>
+          <w:lang w:val="en-US"/>
+        </w:rPr>
+        <w:t xml:space="preserve"> after our class, I will send link if everyone agree. </w:t>
+      </w:r>
     </w:p>
     <w:sectPr>
       <w:pgSz w:w="11906" w:h="16838"/>
@@ -687,6 +872,95 @@
     </w:lvl>
   </w:abstractNum>
   <w:abstractNum w:abstractNumId="1" w15:restartNumberingAfterBreak="0">
+    <w:nsid w:val="16A01E85"/>
+    <w:multiLevelType w:val="hybridMultilevel"/>
+    <w:tmpl w:val="1ABACCCA"/>
+    <w:lvl w:ilvl="0" w:tplc="9E884FB4">
+      <w:start w:val="1"/>
+      <w:numFmt w:val="decimal"/>
+      <w:lvlText w:val="%1-"/>
+      <w:lvlJc w:val="left"/>
+      <w:pPr>
+        <w:ind w:left="720" w:hanging="360"/>
+      </w:pPr>
+      <w:rPr>
+        <w:rFonts w:hint="default"/>
+      </w:rPr>
+    </w:lvl>
+    <w:lvl w:ilvl="1" w:tplc="0C090019" w:tentative="1">
+      <w:start w:val="1"/>
+      <w:numFmt w:val="lowerLetter"/>
+      <w:lvlText w:val="%2."/>
+      <w:lvlJc w:val="left"/>
+      <w:pPr>
+        <w:ind w:left="1440" w:hanging="360"/>
+      </w:pPr>
+    </w:lvl>
+    <w:lvl w:ilvl="2" w:tplc="0C09001B" w:tentative="1">
+      <w:start w:val="1"/>
+      <w:numFmt w:val="lowerRoman"/>
+      <w:lvlText w:val="%3."/>
+      <w:lvlJc w:val="right"/>
+      <w:pPr>
+        <w:ind w:left="2160" w:hanging="180"/>
+      </w:pPr>
+    </w:lvl>
+    <w:lvl w:ilvl="3" w:tplc="0C09000F" w:tentative="1">
+      <w:start w:val="1"/>
+      <w:numFmt w:val="decimal"/>
+      <w:lvlText w:val="%4."/>
+      <w:lvlJc w:val="left"/>
+      <w:pPr>
+        <w:ind w:left="2880" w:hanging="360"/>
+      </w:pPr>
+    </w:lvl>
+    <w:lvl w:ilvl="4" w:tplc="0C090019" w:tentative="1">
+      <w:start w:val="1"/>
+      <w:numFmt w:val="lowerLetter"/>
+      <w:lvlText w:val="%5."/>
+      <w:lvlJc w:val="left"/>
+      <w:pPr>
+        <w:ind w:left="3600" w:hanging="360"/>
+      </w:pPr>
+    </w:lvl>
+    <w:lvl w:ilvl="5" w:tplc="0C09001B" w:tentative="1">
+      <w:start w:val="1"/>
+      <w:numFmt w:val="lowerRoman"/>
+      <w:lvlText w:val="%6."/>
+      <w:lvlJc w:val="right"/>
+      <w:pPr>
+        <w:ind w:left="4320" w:hanging="180"/>
+      </w:pPr>
+    </w:lvl>
+    <w:lvl w:ilvl="6" w:tplc="0C09000F" w:tentative="1">
+      <w:start w:val="1"/>
+      <w:numFmt w:val="decimal"/>
+      <w:lvlText w:val="%7."/>
+      <w:lvlJc w:val="left"/>
+      <w:pPr>
+        <w:ind w:left="5040" w:hanging="360"/>
+      </w:pPr>
+    </w:lvl>
+    <w:lvl w:ilvl="7" w:tplc="0C090019" w:tentative="1">
+      <w:start w:val="1"/>
+      <w:numFmt w:val="lowerLetter"/>
+      <w:lvlText w:val="%8."/>
+      <w:lvlJc w:val="left"/>
+      <w:pPr>
+        <w:ind w:left="5760" w:hanging="360"/>
+      </w:pPr>
+    </w:lvl>
+    <w:lvl w:ilvl="8" w:tplc="0C09001B" w:tentative="1">
+      <w:start w:val="1"/>
+      <w:numFmt w:val="lowerRoman"/>
+      <w:lvlText w:val="%9."/>
+      <w:lvlJc w:val="right"/>
+      <w:pPr>
+        <w:ind w:left="6480" w:hanging="180"/>
+      </w:pPr>
+    </w:lvl>
+  </w:abstractNum>
+  <w:abstractNum w:abstractNumId="2" w15:restartNumberingAfterBreak="0">
     <w:nsid w:val="2BCC6DEB"/>
     <w:multiLevelType w:val="hybridMultilevel"/>
     <w:tmpl w:val="BD5032D4"/>
@@ -775,7 +1049,7 @@
       </w:pPr>
     </w:lvl>
   </w:abstractNum>
-  <w:abstractNum w:abstractNumId="2" w15:restartNumberingAfterBreak="0">
+  <w:abstractNum w:abstractNumId="3" w15:restartNumberingAfterBreak="0">
     <w:nsid w:val="47D90D46"/>
     <w:multiLevelType w:val="hybridMultilevel"/>
     <w:tmpl w:val="1E167336"/>
@@ -869,9 +1143,12 @@
     <w:abstractNumId w:val="0"/>
   </w:num>
   <w:num w:numId="2" w16cid:durableId="1853374412">
+    <w:abstractNumId w:val="3"/>
+  </w:num>
+  <w:num w:numId="3" w16cid:durableId="1042703746">
     <w:abstractNumId w:val="2"/>
   </w:num>
-  <w:num w:numId="3" w16cid:durableId="1042703746">
+  <w:num w:numId="4" w16cid:durableId="1754471857">
     <w:abstractNumId w:val="1"/>
   </w:num>
 </w:numbering>

</xml_diff>